<commit_message>
trnslt up to p5
</commit_message>
<xml_diff>
--- a/resources/books/qbs/qbs.docx
+++ b/resources/books/qbs/qbs.docx
@@ -1725,19 +1725,7 @@
           <w:szCs w:val="24"/>
           <w:lang w:val="en-US" w:eastAsia="zh-CN" w:bidi="hi-IN"/>
         </w:rPr>
-        <w:t>তবে খৃষ্টীয় বিশ্বের সর্বোচ্চ স্তরে সম্প্রতি একটি লক্ষ্যণী</w:t>
-      </w:r>
-      <w:r>
-        <w:rPr>
-          <w:rFonts w:ascii="SolaimanLipi" w:hAnsi="SolaimanLipi" w:eastAsia="Noto Serif CJK SC" w:cs="SolaimanLipi"/>
-          <w:color w:val="auto"/>
-          <w:kern w:val="2"/>
-          <w:sz w:val="24"/>
-          <w:sz w:val="24"/>
-          <w:szCs w:val="24"/>
-          <w:lang w:val="en-US" w:eastAsia="zh-CN" w:bidi="hi-IN"/>
-        </w:rPr>
-        <w:t>য় পরিবর্তনও চোখে পড়ছে। ভ্যাটিকানের দ্য অফিস ফর দ্য ননক্রিশ্চিয়ান অ্যাফেয়ার্স একটি নথি প্রকাশ করেছে। দ্বিতীয় ভ্যাটিকান কাউন্সিলের পর ১৯৭০ সালে এটি বের হয়। এতে বোঝা যায়</w:t>
+        <w:t>তবে খৃষ্টীয় বিশ্বের সর্বোচ্চ স্তরে সম্প্রতি একটি লক্ষ্যণীয় পরিবর্তনও চোখে পড়ছে। ভ্যাটিকানের দ্য অফিস ফর দ্য ননক্রিশ্চিয়ান অ্যাফেয়ার্স একটি নথি প্রকাশ করেছে। দ্বিতীয় ভ্যাটিকান কাউন্সিলের পর ১৯৭০ সালে এটি বের হয়। এতে বোঝা যায়</w:t>
       </w:r>
       <w:r>
         <w:rPr>
@@ -1760,7 +1748,181 @@
           <w:szCs w:val="24"/>
           <w:lang w:val="en-US" w:eastAsia="zh-CN" w:bidi="hi-IN"/>
         </w:rPr>
-        <w:t xml:space="preserve">আনুষ্ঠানিক দৃষ্টিভঙ্গিতে পরিবর্তন এসেছে। নথিতে খৃষ্টানদেরকে মুসলামানদের সম্পর্কে যুগ যুগ ধরে চলে আসা পুরাতন ও ভুল ধারণা ও অপবাদের মাধ্যমে বিকৃত মনোভাব ঠিক করতে বলা হয়েছে।  </w:t>
+        <w:t>আনুষ্ঠানিক দৃষ্টিভঙ্গিতে পরিবর্তন এসেছে। নথিতে খৃষ্টানদেরকে মুসলামানদের সম্পর্কে যুগ যুগ ধরে চলে আসা পুরাতন ও ভুল ধারণা ও অপবাদের মাধ্যমে বিকৃত মনোভাব ঠিক করতে বলা হয়েছে। এছাড়াও নথিতে মুসলমানদের ওপর চালানো অবিচারের দায় স্বীকার করতে বলা হয়। এই অবিচারের জন্যে পাশ্চাত্য ও এর শিক্ষাব্যবস্থাকেও দায়ী করা হয়েছে। মুসলমানদের তাকদীরের প্রতি বিশ্বাস</w:t>
+      </w:r>
+      <w:r>
+        <w:rPr>
+          <w:rFonts w:eastAsia="Noto Serif CJK SC" w:cs="SolaimanLipi" w:ascii="SolaimanLipi" w:hAnsi="SolaimanLipi"/>
+          <w:color w:val="auto"/>
+          <w:kern w:val="2"/>
+          <w:sz w:val="24"/>
+          <w:szCs w:val="24"/>
+          <w:lang w:val="en-US" w:eastAsia="zh-CN" w:bidi="hi-IN"/>
+        </w:rPr>
+        <w:t xml:space="preserve">, </w:t>
+      </w:r>
+      <w:r>
+        <w:rPr>
+          <w:rFonts w:ascii="SolaimanLipi" w:hAnsi="SolaimanLipi" w:eastAsia="Noto Serif CJK SC" w:cs="SolaimanLipi"/>
+          <w:color w:val="auto"/>
+          <w:kern w:val="2"/>
+          <w:sz w:val="24"/>
+          <w:sz w:val="24"/>
+          <w:szCs w:val="24"/>
+          <w:lang w:val="en-US" w:eastAsia="zh-CN" w:bidi="hi-IN"/>
+        </w:rPr>
+        <w:t xml:space="preserve">ধর্মীয় অনুশাসন ও গোঁড়ামি সম্পর্কে খ্রিষ্টানদের ভুলধারণারও এতে সমালোচনা করা হয়েছে। এতে ঈশ্বরের একত্বের প্রতি গুরুত্বারোপ করা হয়েছে। একটি ঘটনার কথা এখানে মনে করিয়ে দেওয়া হয়েছে। ১৯৬৯ সালের মার্চ মাসের কথা। কায়রোর মুসলিম ইউনিভার্সিটি অব আল আজহারের বড় মসজিদে একটি সম্মেলন হয়েছিল। </w:t>
+      </w:r>
+      <w:r>
+        <w:rPr>
+          <w:rFonts w:ascii="SolaimanLipi" w:hAnsi="SolaimanLipi" w:eastAsia="Noto Serif CJK SC" w:cs="SolaimanLipi"/>
+          <w:color w:val="auto"/>
+          <w:kern w:val="2"/>
+          <w:sz w:val="24"/>
+          <w:sz w:val="24"/>
+          <w:szCs w:val="24"/>
+          <w:lang w:val="en-US" w:eastAsia="zh-CN" w:bidi="hi-IN"/>
+        </w:rPr>
+        <w:t>এ সম্মেলনে কার্ডিনাল কোনিগ একত্ব নিয়ে কথা বললে শ্রোতারা অবাক হয়ে যান। এটি মনে করিয়ে দেয় আরেকটি জিনিসও। ১৯৬৭ সালে ভ্যাটিকান অফিস খ্রিষ্টানদেরকে বলেছিল</w:t>
+      </w:r>
+      <w:r>
+        <w:rPr>
+          <w:rFonts w:eastAsia="Noto Serif CJK SC" w:cs="SolaimanLipi" w:ascii="SolaimanLipi" w:hAnsi="SolaimanLipi"/>
+          <w:color w:val="auto"/>
+          <w:kern w:val="2"/>
+          <w:sz w:val="24"/>
+          <w:szCs w:val="24"/>
+          <w:lang w:val="en-US" w:eastAsia="zh-CN" w:bidi="hi-IN"/>
+        </w:rPr>
+        <w:t xml:space="preserve">, </w:t>
+      </w:r>
+      <w:r>
+        <w:rPr>
+          <w:rFonts w:ascii="SolaimanLipi" w:hAnsi="SolaimanLipi" w:eastAsia="Noto Serif CJK SC" w:cs="SolaimanLipi"/>
+          <w:color w:val="auto"/>
+          <w:kern w:val="2"/>
+          <w:sz w:val="24"/>
+          <w:sz w:val="24"/>
+          <w:szCs w:val="24"/>
+          <w:lang w:val="en-US" w:eastAsia="zh-CN" w:bidi="hi-IN"/>
+        </w:rPr>
+        <w:t xml:space="preserve">মুসলমানদের রমজানের রোজা শেষে সত্যিকার ধর্মীয় ভাবগাম্ভীর্যের সাথে শুভেচ্ছা জানাতে হবে। </w:t>
+      </w:r>
+    </w:p>
+    <w:p>
+      <w:pPr>
+        <w:pStyle w:val="Normal"/>
+        <w:bidi w:val="0"/>
+        <w:jc w:val="start"/>
+        <w:rPr>
+          <w:rFonts w:ascii="SolaimanLipi" w:hAnsi="SolaimanLipi" w:cs="SolaimanLipi"/>
+        </w:rPr>
+      </w:pPr>
+      <w:r>
+        <w:rPr>
+          <w:rFonts w:ascii="SolaimanLipi" w:hAnsi="SolaimanLipi" w:eastAsia="Noto Serif CJK SC" w:cs="SolaimanLipi"/>
+          <w:color w:val="auto"/>
+          <w:kern w:val="2"/>
+          <w:sz w:val="24"/>
+          <w:sz w:val="24"/>
+          <w:szCs w:val="24"/>
+          <w:lang w:val="en-US" w:eastAsia="zh-CN" w:bidi="hi-IN"/>
+        </w:rPr>
+        <w:t>রোমান ক্যাথলিক গোষ্ঠী ও ইসলামের সম্পর্ক উন্নত করার এ প্রাথমিক প্রচেষ্টা পরেও অব্যাহত ছিল। এ বিষয়ে বিভিন্ন প্রকাশনা বের হয়েছিল। সাক্ষাতের মাধ্যমেও সম্পর্ক আরও দৃঢ় করা হয়েছে। তবে পাশ্চাত্যে এত গুরুত্বপূর্ণ ঘটনাগুলোর প্রচার কমই হয়েছে। অথচ কাজগুলো সেখানেই হয়েছে। আর সেখানেই প্রেস</w:t>
+      </w:r>
+      <w:r>
+        <w:rPr>
+          <w:rFonts w:eastAsia="Noto Serif CJK SC" w:cs="SolaimanLipi" w:ascii="SolaimanLipi" w:hAnsi="SolaimanLipi"/>
+          <w:color w:val="auto"/>
+          <w:kern w:val="2"/>
+          <w:sz w:val="24"/>
+          <w:szCs w:val="24"/>
+          <w:lang w:val="en-US" w:eastAsia="zh-CN" w:bidi="hi-IN"/>
+        </w:rPr>
+        <w:t xml:space="preserve">, </w:t>
+      </w:r>
+      <w:r>
+        <w:rPr>
+          <w:rFonts w:ascii="SolaimanLipi" w:hAnsi="SolaimanLipi" w:eastAsia="Noto Serif CJK SC" w:cs="SolaimanLipi"/>
+          <w:color w:val="auto"/>
+          <w:kern w:val="2"/>
+          <w:sz w:val="24"/>
+          <w:sz w:val="24"/>
+          <w:szCs w:val="24"/>
+          <w:lang w:val="en-US" w:eastAsia="zh-CN" w:bidi="hi-IN"/>
+        </w:rPr>
+        <w:t xml:space="preserve">রেডিও ও টেলিভিশনের বেশি উপস্থিতির কারণে যোগাযোগের বহু উপায় রয়েছে। </w:t>
+      </w:r>
+    </w:p>
+    <w:p>
+      <w:pPr>
+        <w:pStyle w:val="Normal"/>
+        <w:bidi w:val="0"/>
+        <w:jc w:val="start"/>
+        <w:rPr>
+          <w:rFonts w:ascii="SolaimanLipi" w:hAnsi="SolaimanLipi" w:cs="SolaimanLipi"/>
+        </w:rPr>
+      </w:pPr>
+      <w:r>
+        <w:rPr>
+          <w:rFonts w:ascii="SolaimanLipi" w:hAnsi="SolaimanLipi" w:eastAsia="Noto Serif CJK SC" w:cs="SolaimanLipi"/>
+          <w:color w:val="auto"/>
+          <w:kern w:val="2"/>
+          <w:sz w:val="24"/>
+          <w:sz w:val="24"/>
+          <w:szCs w:val="24"/>
+          <w:lang w:val="en-US" w:eastAsia="zh-CN" w:bidi="hi-IN"/>
+        </w:rPr>
+        <w:t xml:space="preserve">১৯৭৪ সালের ২৪ এপ্রিল তারিখে কার্ডিনাল পিগনেডোলি আনুষ্ঠানিকভাবে সৌদি আরবের বাদশাহ ফয়সলের সাথে দেখা করেন। কিন্তু খবরটা সংবাদপত্রে খুব একটা আসেনি। ফ্রান্সের পত্রিকা </w:t>
+      </w:r>
+      <w:r>
+        <w:rPr>
+          <w:rFonts w:ascii="SolaimanLipi" w:hAnsi="SolaimanLipi" w:eastAsia="Noto Serif CJK SC" w:cs="SolaimanLipi"/>
+          <w:i/>
+          <w:i/>
+          <w:iCs/>
+          <w:color w:val="auto"/>
+          <w:kern w:val="2"/>
+          <w:sz w:val="24"/>
+          <w:sz w:val="24"/>
+          <w:szCs w:val="24"/>
+          <w:lang w:val="en-US" w:eastAsia="zh-CN" w:bidi="hi-IN"/>
+        </w:rPr>
+        <w:t>লা মন্ডে</w:t>
+      </w:r>
+      <w:r>
+        <w:rPr>
+          <w:rFonts w:ascii="SolaimanLipi" w:hAnsi="SolaimanLipi" w:eastAsia="Noto Serif CJK SC" w:cs="SolaimanLipi"/>
+          <w:color w:val="auto"/>
+          <w:kern w:val="2"/>
+          <w:sz w:val="24"/>
+          <w:sz w:val="24"/>
+          <w:szCs w:val="24"/>
+          <w:lang w:val="en-US" w:eastAsia="zh-CN" w:bidi="hi-IN"/>
+        </w:rPr>
+        <w:t xml:space="preserve"> ২৫ তারিখের কাগজে কয়েকটি লাইন মাত্র লেখে। তবে খবরটি পড়লেই সেটার গুরুত্ব বোঝা যায়। কার্ডিনাল সেখানে ইসলামী বিশ্বের সর্বোচ্চ নেটা হিসেবে বাদশাহর কাছে পোপ দ্বিতীয় পলের বার্তা পৌঁছে দিয়েছিলেন। এতে তিনি একই ঈশ্বরের উপাসনার মাধ্যমে ইসলামী ও খ্রিষ্টান বিশ্বের একতাবদ্ধতার বিশ্বাস নিয়ে পবিত্র শ্রদ্ধা জ্ঞাপন করেন। </w:t>
+      </w:r>
+    </w:p>
+    <w:p>
+      <w:pPr>
+        <w:pStyle w:val="Normal"/>
+        <w:bidi w:val="0"/>
+        <w:jc w:val="start"/>
+        <w:rPr>
+          <w:rFonts w:ascii="SolaimanLipi" w:hAnsi="SolaimanLipi" w:cs="SolaimanLipi"/>
+        </w:rPr>
+      </w:pPr>
+      <w:r>
+        <w:rPr>
+          <w:rFonts w:ascii="SolaimanLipi" w:hAnsi="SolaimanLipi" w:eastAsia="Noto Serif CJK SC" w:cs="SolaimanLipi"/>
+          <w:color w:val="auto"/>
+          <w:kern w:val="2"/>
+          <w:sz w:val="24"/>
+          <w:sz w:val="24"/>
+          <w:szCs w:val="24"/>
+          <w:lang w:val="en-US" w:eastAsia="zh-CN" w:bidi="hi-IN"/>
+        </w:rPr>
+        <w:t xml:space="preserve">ছয় মাস পর। ১৯৭৪ সালের অক্টোবর। পোপ সৌদি আরবের গ্র্যান্ড উলেমাকে ভ্যাটিকানে আনুষ্ঠানিক সাক্ষাৎ দেন। এ সময় মুসলিম ও খ্রিষ্টানদের মধ্যে একটি সংলাপ হয়। বিষয়বস্তু ছিল ইসলামে মানুষের সাংস্কৃতিক অধিকার। </w:t>
       </w:r>
     </w:p>
     <w:sectPr>

</xml_diff>

<commit_message>
qbs: p6 2nd last para
</commit_message>
<xml_diff>
--- a/resources/books/qbs/qbs.docx
+++ b/resources/books/qbs/qbs.docx
@@ -1761,19 +1761,7 @@
           <w:szCs w:val="24"/>
           <w:lang w:val="en-US" w:eastAsia="zh-CN" w:bidi="hi-IN"/>
         </w:rPr>
-        <w:t xml:space="preserve">ধর্মীয় অনুশাসন ও গোঁড়ামি সম্পর্কে খ্রিষ্টানদের ভুলধারণারও এতে সমালোচনা করা হয়েছে। এতে ঈশ্বরের একত্বের প্রতি গুরুত্বারোপ করা হয়েছে। একটি ঘটনার কথা এখানে মনে করিয়ে দেওয়া হয়েছে। ১৯৬৯ সালের মার্চ মাসের কথা। কায়রোর মুসলিম ইউনিভার্সিটি অব আল আজহারের বড় মসজিদে একটি সম্মেলন হয়েছিল। </w:t>
-      </w:r>
-      <w:r>
-        <w:rPr>
-          <w:rFonts w:ascii="SolaimanLipi" w:hAnsi="SolaimanLipi" w:eastAsia="Noto Serif CJK SC" w:cs="SolaimanLipi"/>
-          <w:color w:val="auto"/>
-          <w:kern w:val="2"/>
-          <w:sz w:val="24"/>
-          <w:sz w:val="24"/>
-          <w:szCs w:val="24"/>
-          <w:lang w:val="en-US" w:eastAsia="zh-CN" w:bidi="hi-IN"/>
-        </w:rPr>
-        <w:t>এ সম্মেলনে কার্ডিনাল কোনিগ একত্ব নিয়ে কথা বললে শ্রোতারা অবাক হয়ে যান। এটি মনে করিয়ে দেয় আরেকটি জিনিসও। ১৯৬৭ সালে ভ্যাটিকান অফিস খ্রিষ্টানদেরকে বলেছিল</w:t>
+        <w:t>ধর্মীয় অনুশাসন ও গোঁড়ামি সম্পর্কে খ্রিষ্টানদের ভুলধারণারও এতে সমালোচনা করা হয়েছে। এতে ঈশ্বরের একত্বের প্রতি গুরুত্বারোপ করা হয়েছে। একটি ঘটনার কথা এখানে মনে করিয়ে দেওয়া হয়েছে। ১৯৬৯ সালের মার্চ মাসের কথা। কায়রোর মুসলিম ইউনিভার্সিটি অব আল আজহারের বড় মসজিদে একটি সম্মেলন হয়েছিল। এ সম্মেলনে কার্ডিনাল কোনিগ একত্ব নিয়ে কথা বললে শ্রোতারা অবাক হয়ে যান। এটি মনে করিয়ে দেয় আরেকটি জিনিসও। ১৯৬৭ সালে ভ্যাটিকান অফিস খ্রিষ্টানদেরকে বলেছিল</w:t>
       </w:r>
       <w:r>
         <w:rPr>
@@ -2160,7 +2148,72 @@
           <w:szCs w:val="24"/>
           <w:lang w:val="en-US" w:eastAsia="zh-CN" w:bidi="hi-IN"/>
         </w:rPr>
-        <w:t xml:space="preserve">তেমনি আছে ইসলামী বিশ্বেও। বিশেষ করে বিজ্ঞান মহলে এ ধারণা খুব প্রবল। ব্যাপারটাকে সার্বিকভাবে বিশ্লেষণ করতে হলে অনেক ব্যাপক আলোচনা করতে হবে। এ বইয়ে আমি শুধু একটি দিক নিয়ে আলাপ করব। আধুনিক বিজ্ঞানের আলোকে ধর্মগ্রন্থগুলোর পর্যালোচনা। </w:t>
+        <w:t xml:space="preserve">তেমনি আছে ইসলামী বিশ্বেও। বিশেষ করে বিজ্ঞান মহলে এ ধারণা খুব প্রবল। ব্যাপারটাকে সার্বিকভাবে বিশ্লেষণ করতে হলে অনেক ব্যাপক আলোচনা করতে হবে। এ বইয়ে আমি শুধু একটি দিক নিয়ে আলাপ করব। আমি আধুনিক বিজ্ঞানের আলোকে ধর্মগ্রন্থগুলোকে তুলনা করব। </w:t>
+      </w:r>
+    </w:p>
+    <w:p>
+      <w:pPr>
+        <w:pStyle w:val="Normal"/>
+        <w:bidi w:val="0"/>
+        <w:spacing w:before="57" w:after="57"/>
+        <w:jc w:val="start"/>
+        <w:rPr/>
+      </w:pPr>
+      <w:r>
+        <w:rPr>
+          <w:rFonts w:ascii="SolaimanLipi" w:hAnsi="SolaimanLipi" w:eastAsia="Noto Serif CJK SC" w:cs="SolaimanLipi"/>
+          <w:color w:val="auto"/>
+          <w:kern w:val="2"/>
+          <w:sz w:val="24"/>
+          <w:sz w:val="24"/>
+          <w:szCs w:val="24"/>
+          <w:lang w:val="en-US" w:eastAsia="zh-CN" w:bidi="hi-IN"/>
+        </w:rPr>
+        <w:t>তার আগে একটি মৌলিক প্রশ্নের উত্তর জানা দরকার। বর্তমানের গ্রন্থগুলো কতটা নির্ভুল</w:t>
+      </w:r>
+      <w:r>
+        <w:rPr>
+          <w:rFonts w:eastAsia="Noto Serif CJK SC" w:cs="SolaimanLipi" w:ascii="SolaimanLipi" w:hAnsi="SolaimanLipi"/>
+          <w:color w:val="auto"/>
+          <w:kern w:val="2"/>
+          <w:sz w:val="24"/>
+          <w:szCs w:val="24"/>
+          <w:lang w:val="en-US" w:eastAsia="zh-CN" w:bidi="hi-IN"/>
+        </w:rPr>
+        <w:t xml:space="preserve">? </w:t>
+      </w:r>
+      <w:r>
+        <w:rPr>
+          <w:rFonts w:ascii="SolaimanLipi" w:hAnsi="SolaimanLipi" w:eastAsia="Noto Serif CJK SC" w:cs="SolaimanLipi"/>
+          <w:color w:val="auto"/>
+          <w:kern w:val="2"/>
+          <w:sz w:val="24"/>
+          <w:sz w:val="24"/>
+          <w:szCs w:val="24"/>
+          <w:lang w:val="en-US" w:eastAsia="zh-CN" w:bidi="hi-IN"/>
+        </w:rPr>
+        <w:t xml:space="preserve">এর উত্তর পেতে হলে জানতে হবে কী পরিবেশে সেগুলোকে সংকলন করা হয়েছে। আর কীভাবেই বা সেগুলো আমাদের কাছে এসে পৌঁছেছে। </w:t>
+      </w:r>
+    </w:p>
+    <w:p>
+      <w:pPr>
+        <w:pStyle w:val="Normal"/>
+        <w:bidi w:val="0"/>
+        <w:spacing w:before="57" w:after="57"/>
+        <w:jc w:val="start"/>
+        <w:rPr/>
+      </w:pPr>
+      <w:r>
+        <w:rPr>
+          <w:rFonts w:ascii="SolaimanLipi" w:hAnsi="SolaimanLipi" w:eastAsia="Noto Serif CJK SC" w:cs="SolaimanLipi"/>
+          <w:color w:val="auto"/>
+          <w:kern w:val="2"/>
+          <w:sz w:val="24"/>
+          <w:sz w:val="24"/>
+          <w:szCs w:val="24"/>
+          <w:lang w:val="en-US" w:eastAsia="zh-CN" w:bidi="hi-IN"/>
+        </w:rPr>
+        <w:t xml:space="preserve">পাশ্চাত্যে ধর্মগ্রন্থের সমালোচনামূলক বিশ্লেষণ খুব বেশি দিন আগে শুরু হয়নি। হাজার বছর ধরে মানুষ বাইবেলের ওল্ড ও নিউ টেস্টামেন্ট দুই অংশকেই নির্দ্বিধায় মেনে নিয়েছে। পড়ার পরে মন্তব্য এসেছে বাইবেলের কথাকে সমর্থনের সুরে। কোনো রকম সমালোচনা ছিল পাপের সামিল। </w:t>
       </w:r>
     </w:p>
     <w:p>

</xml_diff>